<commit_message>
perbaikan Fr dan Non Fr
</commit_message>
<xml_diff>
--- a/Henry wirawan halim.docx
+++ b/Henry wirawan halim.docx
@@ -36,8 +36,6 @@
       <w:r>
         <w:t xml:space="preserve"> TEST TEST TEST TEST TEST</w:t>
       </w:r>
-      <w:bookmarkStart w:id="0" w:name="_GoBack"/>
-      <w:bookmarkEnd w:id="0"/>
     </w:p>
     <w:p>
       <w:pPr>
@@ -186,11 +184,21 @@
       <w:r>
         <w:t xml:space="preserve">Pemodelan </w:t>
       </w:r>
+      <w:commentRangeStart w:id="0"/>
       <w:r>
         <w:rPr>
           <w:i/>
         </w:rPr>
         <w:t>Requirement</w:t>
+      </w:r>
+      <w:commentRangeEnd w:id="0"/>
+      <w:r>
+        <w:rPr>
+          <w:rStyle w:val="CommentReference"/>
+          <w:rFonts w:asciiTheme="minorHAnsi" w:eastAsiaTheme="minorHAnsi" w:hAnsiTheme="minorHAnsi" w:cstheme="minorBidi"/>
+          <w:color w:val="auto"/>
+        </w:rPr>
+        <w:commentReference w:id="0"/>
       </w:r>
     </w:p>
     <w:p>
@@ -211,7 +219,7 @@
           <w:noProof/>
         </w:rPr>
         <w:drawing>
-          <wp:inline distT="0" distB="0" distL="0" distR="0">
+          <wp:inline distT="0" distB="0" distL="0" distR="0" wp14:anchorId="2D804112" wp14:editId="2C4D0C9B">
             <wp:extent cx="5943600" cy="2600813"/>
             <wp:effectExtent l="0" t="0" r="0" b="9525"/>
             <wp:docPr id="1" name="Picture 1" descr="C:\Users\Henry\AppData\Local\Microsoft\Windows\INetCache\Content.Word\Use Case Diagram1.jpg"/>
@@ -228,7 +236,7 @@
                     </pic:cNvPicPr>
                   </pic:nvPicPr>
                   <pic:blipFill>
-                    <a:blip r:embed="rId5">
+                    <a:blip r:embed="rId7">
                       <a:extLst>
                         <a:ext uri="{28A0092B-C50C-407E-A947-70E740481C1C}">
                           <a14:useLocalDpi xmlns:a14="http://schemas.microsoft.com/office/drawing/2010/main" val="0"/>
@@ -312,6 +320,40 @@
 </w:document>
 </file>
 
+<file path=word/comments.xml><?xml version="1.0" encoding="utf-8"?>
+<w:comments xmlns:wpc="http://schemas.microsoft.com/office/word/2010/wordprocessingCanvas" xmlns:mc="http://schemas.openxmlformats.org/markup-compatibility/2006" xmlns:o="urn:schemas-microsoft-com:office:office" xmlns:r="http://schemas.openxmlformats.org/officeDocument/2006/relationships" xmlns:m="http://schemas.openxmlformats.org/officeDocument/2006/math" xmlns:v="urn:schemas-microsoft-com:vml" xmlns:wp14="http://schemas.microsoft.com/office/word/2010/wordprocessingDrawing" xmlns:wp="http://schemas.openxmlformats.org/drawingml/2006/wordprocessingDrawing" xmlns:w10="urn:schemas-microsoft-com:office:word" xmlns:w="http://schemas.openxmlformats.org/wordprocessingml/2006/main" xmlns:w14="http://schemas.microsoft.com/office/word/2010/wordml" xmlns:w15="http://schemas.microsoft.com/office/word/2012/wordml" xmlns:wpg="http://schemas.microsoft.com/office/word/2010/wordprocessingGroup" xmlns:wpi="http://schemas.microsoft.com/office/word/2010/wordprocessingInk" xmlns:wne="http://schemas.microsoft.com/office/word/2006/wordml" xmlns:wps="http://schemas.microsoft.com/office/word/2010/wordprocessingShape" mc:Ignorable="w14 w15 wp14">
+  <w:comment w:id="0" w:author="Admin" w:date="2017-09-29T07:49:00Z" w:initials="A">
+    <w:p>
+      <w:pPr>
+        <w:pStyle w:val="CommentText"/>
+      </w:pPr>
+      <w:r>
+        <w:rPr>
+          <w:rStyle w:val="CommentReference"/>
+        </w:rPr>
+        <w:annotationRef/>
+      </w:r>
+      <w:r>
+        <w:t>Kalimat Functional dan Non Functional Requirementnya belum muncul, gunakan sistem heading untuk otomatisasi</w:t>
+      </w:r>
+    </w:p>
+    <w:p>
+      <w:pPr>
+        <w:pStyle w:val="CommentText"/>
+      </w:pPr>
+      <w:bookmarkStart w:id="1" w:name="_GoBack"/>
+      <w:bookmarkEnd w:id="1"/>
+    </w:p>
+  </w:comment>
+</w:comments>
+</file>
+
+<file path=word/commentsExtended.xml><?xml version="1.0" encoding="utf-8"?>
+<w15:commentsEx xmlns:wpc="http://schemas.microsoft.com/office/word/2010/wordprocessingCanvas" xmlns:mc="http://schemas.openxmlformats.org/markup-compatibility/2006" xmlns:o="urn:schemas-microsoft-com:office:office" xmlns:r="http://schemas.openxmlformats.org/officeDocument/2006/relationships" xmlns:m="http://schemas.openxmlformats.org/officeDocument/2006/math" xmlns:v="urn:schemas-microsoft-com:vml" xmlns:wp14="http://schemas.microsoft.com/office/word/2010/wordprocessingDrawing" xmlns:wp="http://schemas.openxmlformats.org/drawingml/2006/wordprocessingDrawing" xmlns:w10="urn:schemas-microsoft-com:office:word" xmlns:w="http://schemas.openxmlformats.org/wordprocessingml/2006/main" xmlns:w14="http://schemas.microsoft.com/office/word/2010/wordml" xmlns:w15="http://schemas.microsoft.com/office/word/2012/wordml" xmlns:wpg="http://schemas.microsoft.com/office/word/2010/wordprocessingGroup" xmlns:wpi="http://schemas.microsoft.com/office/word/2010/wordprocessingInk" xmlns:wne="http://schemas.microsoft.com/office/word/2006/wordml" xmlns:wps="http://schemas.microsoft.com/office/word/2010/wordprocessingShape" mc:Ignorable="w14 w15 wp14">
+  <w15:commentEx w15:paraId="307D84A2" w15:done="0"/>
+</w15:commentsEx>
+</file>
+
 <file path=word/numbering.xml><?xml version="1.0" encoding="utf-8"?>
 <w:numbering xmlns:wpc="http://schemas.microsoft.com/office/word/2010/wordprocessingCanvas" xmlns:mc="http://schemas.openxmlformats.org/markup-compatibility/2006" xmlns:o="urn:schemas-microsoft-com:office:office" xmlns:r="http://schemas.openxmlformats.org/officeDocument/2006/relationships" xmlns:m="http://schemas.openxmlformats.org/officeDocument/2006/math" xmlns:v="urn:schemas-microsoft-com:vml" xmlns:wp14="http://schemas.microsoft.com/office/word/2010/wordprocessingDrawing" xmlns:wp="http://schemas.openxmlformats.org/drawingml/2006/wordprocessingDrawing" xmlns:w10="urn:schemas-microsoft-com:office:word" xmlns:w="http://schemas.openxmlformats.org/wordprocessingml/2006/main" xmlns:w14="http://schemas.microsoft.com/office/word/2010/wordml" xmlns:w15="http://schemas.microsoft.com/office/word/2012/wordml" xmlns:wpg="http://schemas.microsoft.com/office/word/2010/wordprocessingGroup" xmlns:wpi="http://schemas.microsoft.com/office/word/2010/wordprocessingInk" xmlns:wne="http://schemas.microsoft.com/office/word/2006/wordml" xmlns:wps="http://schemas.microsoft.com/office/word/2010/wordprocessingShape" mc:Ignorable="w14 w15 wp14">
   <w:abstractNum w:abstractNumId="0" w15:restartNumberingAfterBreak="0">
@@ -847,6 +889,14 @@
     <w:abstractNumId w:val="3"/>
   </w:num>
 </w:numbering>
+</file>
+
+<file path=word/people.xml><?xml version="1.0" encoding="utf-8"?>
+<w15:people xmlns:wpc="http://schemas.microsoft.com/office/word/2010/wordprocessingCanvas" xmlns:mc="http://schemas.openxmlformats.org/markup-compatibility/2006" xmlns:o="urn:schemas-microsoft-com:office:office" xmlns:r="http://schemas.openxmlformats.org/officeDocument/2006/relationships" xmlns:m="http://schemas.openxmlformats.org/officeDocument/2006/math" xmlns:v="urn:schemas-microsoft-com:vml" xmlns:wp14="http://schemas.microsoft.com/office/word/2010/wordprocessingDrawing" xmlns:wp="http://schemas.openxmlformats.org/drawingml/2006/wordprocessingDrawing" xmlns:w10="urn:schemas-microsoft-com:office:word" xmlns:w="http://schemas.openxmlformats.org/wordprocessingml/2006/main" xmlns:w14="http://schemas.microsoft.com/office/word/2010/wordml" xmlns:w15="http://schemas.microsoft.com/office/word/2012/wordml" xmlns:wpg="http://schemas.microsoft.com/office/word/2010/wordprocessingGroup" xmlns:wpi="http://schemas.microsoft.com/office/word/2010/wordprocessingInk" xmlns:wne="http://schemas.microsoft.com/office/word/2006/wordml" xmlns:wps="http://schemas.microsoft.com/office/word/2010/wordprocessingShape" mc:Ignorable="w14 w15 wp14">
+  <w15:person w15:author="Admin">
+    <w15:presenceInfo w15:providerId="None" w15:userId="Admin"/>
+  </w15:person>
+</w15:people>
 </file>
 
 <file path=word/styles.xml><?xml version="1.0" encoding="utf-8"?>
@@ -1350,6 +1400,104 @@
       <w:contextualSpacing/>
     </w:pPr>
   </w:style>
+  <w:style w:type="character" w:styleId="CommentReference">
+    <w:name w:val="annotation reference"/>
+    <w:basedOn w:val="DefaultParagraphFont"/>
+    <w:uiPriority w:val="99"/>
+    <w:semiHidden/>
+    <w:unhideWhenUsed/>
+    <w:rsid w:val="002D3472"/>
+    <w:rPr>
+      <w:sz w:val="16"/>
+      <w:szCs w:val="16"/>
+    </w:rPr>
+  </w:style>
+  <w:style w:type="paragraph" w:styleId="CommentText">
+    <w:name w:val="annotation text"/>
+    <w:basedOn w:val="Normal"/>
+    <w:link w:val="CommentTextChar"/>
+    <w:uiPriority w:val="99"/>
+    <w:semiHidden/>
+    <w:unhideWhenUsed/>
+    <w:rsid w:val="002D3472"/>
+    <w:pPr>
+      <w:spacing w:line="240" w:lineRule="auto"/>
+    </w:pPr>
+    <w:rPr>
+      <w:sz w:val="20"/>
+      <w:szCs w:val="20"/>
+    </w:rPr>
+  </w:style>
+  <w:style w:type="character" w:customStyle="1" w:styleId="CommentTextChar">
+    <w:name w:val="Comment Text Char"/>
+    <w:basedOn w:val="DefaultParagraphFont"/>
+    <w:link w:val="CommentText"/>
+    <w:uiPriority w:val="99"/>
+    <w:semiHidden/>
+    <w:rsid w:val="002D3472"/>
+    <w:rPr>
+      <w:sz w:val="20"/>
+      <w:szCs w:val="20"/>
+    </w:rPr>
+  </w:style>
+  <w:style w:type="paragraph" w:styleId="CommentSubject">
+    <w:name w:val="annotation subject"/>
+    <w:basedOn w:val="CommentText"/>
+    <w:next w:val="CommentText"/>
+    <w:link w:val="CommentSubjectChar"/>
+    <w:uiPriority w:val="99"/>
+    <w:semiHidden/>
+    <w:unhideWhenUsed/>
+    <w:rsid w:val="002D3472"/>
+    <w:rPr>
+      <w:b/>
+      <w:bCs/>
+    </w:rPr>
+  </w:style>
+  <w:style w:type="character" w:customStyle="1" w:styleId="CommentSubjectChar">
+    <w:name w:val="Comment Subject Char"/>
+    <w:basedOn w:val="CommentTextChar"/>
+    <w:link w:val="CommentSubject"/>
+    <w:uiPriority w:val="99"/>
+    <w:semiHidden/>
+    <w:rsid w:val="002D3472"/>
+    <w:rPr>
+      <w:b/>
+      <w:bCs/>
+      <w:sz w:val="20"/>
+      <w:szCs w:val="20"/>
+    </w:rPr>
+  </w:style>
+  <w:style w:type="paragraph" w:styleId="BalloonText">
+    <w:name w:val="Balloon Text"/>
+    <w:basedOn w:val="Normal"/>
+    <w:link w:val="BalloonTextChar"/>
+    <w:uiPriority w:val="99"/>
+    <w:semiHidden/>
+    <w:unhideWhenUsed/>
+    <w:rsid w:val="002D3472"/>
+    <w:pPr>
+      <w:spacing w:after="0" w:line="240" w:lineRule="auto"/>
+    </w:pPr>
+    <w:rPr>
+      <w:rFonts w:ascii="Segoe UI" w:hAnsi="Segoe UI" w:cs="Segoe UI"/>
+      <w:sz w:val="18"/>
+      <w:szCs w:val="18"/>
+    </w:rPr>
+  </w:style>
+  <w:style w:type="character" w:customStyle="1" w:styleId="BalloonTextChar">
+    <w:name w:val="Balloon Text Char"/>
+    <w:basedOn w:val="DefaultParagraphFont"/>
+    <w:link w:val="BalloonText"/>
+    <w:uiPriority w:val="99"/>
+    <w:semiHidden/>
+    <w:rsid w:val="002D3472"/>
+    <w:rPr>
+      <w:rFonts w:ascii="Segoe UI" w:hAnsi="Segoe UI" w:cs="Segoe UI"/>
+      <w:sz w:val="18"/>
+      <w:szCs w:val="18"/>
+    </w:rPr>
+  </w:style>
 </w:styles>
 </file>
 

</xml_diff>